<commit_message>
Updated FDR documentation, adding the possibility not to execute the analytical query mix if stated and adding the option to select which interactive mix to be executed.
</commit_message>
<xml_diff>
--- a/doc/LDBC_SPB_FDR_v1.0.docx
+++ b/doc/LDBC_SPB_FDR_v1.0.docx
@@ -79,7 +79,25 @@
         <w:rPr>
           <w:szCs w:val="44"/>
         </w:rPr>
-        <w:t xml:space="preserve"> 22 Oct 2014</w:t>
+        <w:t xml:space="preserve"> 3</w:t>
+      </w:r>
+      <w:r>
+        <w:rPr>
+          <w:szCs w:val="44"/>
+        </w:rPr>
+        <w:t xml:space="preserve"> </w:t>
+      </w:r>
+      <w:r>
+        <w:rPr>
+          <w:szCs w:val="44"/>
+        </w:rPr>
+        <w:t>Nov</w:t>
+      </w:r>
+      <w:r>
+        <w:rPr>
+          <w:szCs w:val="44"/>
+        </w:rPr>
+        <w:t xml:space="preserve"> 2014</w:t>
       </w:r>
     </w:p>
     <w:p>
@@ -3330,19 +3348,7 @@
           <w:rPr>
             <w:rStyle w:val="Hyperlink"/>
           </w:rPr>
-          <w:t>http:</w:t>
-        </w:r>
-        <w:r>
-          <w:rPr>
-            <w:rStyle w:val="Hyperlink"/>
-          </w:rPr>
-          <w:t>/</w:t>
-        </w:r>
-        <w:r>
-          <w:rPr>
-            <w:rStyle w:val="Hyperlink"/>
-          </w:rPr>
-          <w:t>/ldbcouncil.org/benchmarks/spb</w:t>
+          <w:t>http://ldbcouncil.org/benchmarks/spb</w:t>
         </w:r>
       </w:hyperlink>
       <w:bookmarkStart w:id="1" w:name="_GoBack"/>
@@ -3693,21 +3699,19 @@
         <w:rPr>
           <w:i/>
         </w:rPr>
-        <w:t xml:space="preserve">, SF1 – 50M, </w:t>
-      </w:r>
-      <w:proofErr w:type="spellStart"/>
-      <w:r>
-        <w:rPr>
-          <w:i/>
-        </w:rPr>
-        <w:t>GraphDB</w:t>
-      </w:r>
-      <w:proofErr w:type="spellEnd"/>
-      <w:r>
-        <w:rPr>
-          <w:i/>
-        </w:rPr>
-        <w:t xml:space="preserve"> v6.0, AWS c3.4xlarge</w:t>
+        <w:t>, SF1 – 50M</w:t>
+      </w:r>
+      <w:r>
+        <w:rPr>
+          <w:i/>
+        </w:rPr>
+        <w:t>, basic qmix</w:t>
+      </w:r>
+      <w:r>
+        <w:rPr>
+          <w:i/>
+        </w:rPr>
+        <w:t>, GraphDB v6.0, AWS c3.4xlarge</w:t>
       </w:r>
     </w:p>
     <w:p>
@@ -3884,41 +3888,13 @@
         <w:rPr>
           <w:i/>
         </w:rPr>
-        <w:t xml:space="preserve">Specify data serialization format, e.g. N-quads, </w:t>
-      </w:r>
-      <w:proofErr w:type="spellStart"/>
-      <w:r>
-        <w:rPr>
-          <w:i/>
-        </w:rPr>
-        <w:t>TriG</w:t>
-      </w:r>
-      <w:proofErr w:type="spellEnd"/>
-      <w:r>
-        <w:rPr>
-          <w:i/>
-        </w:rPr>
-        <w:t xml:space="preserve"> etc. Note that data serialization format should be context aware</w:t>
-      </w:r>
-      <w:r>
-        <w:rPr>
-          <w:i/>
-        </w:rPr>
-        <w:t>, i.e. data input files should provide information about the Named Graph or the Context of each statement; this is the fourth element of a statement &lt;</w:t>
-      </w:r>
-      <w:proofErr w:type="spellStart"/>
-      <w:r>
-        <w:rPr>
-          <w:i/>
-        </w:rPr>
-        <w:t>s,p,o,c</w:t>
-      </w:r>
-      <w:proofErr w:type="spellEnd"/>
-      <w:r>
-        <w:rPr>
-          <w:i/>
-        </w:rPr>
-        <w:t>&gt;</w:t>
+        <w:t>Specify data serialization format, e.g. N-quads, TriG etc. Note that data serialization format should be context aware</w:t>
+      </w:r>
+      <w:r>
+        <w:rPr>
+          <w:i/>
+        </w:rPr>
+        <w:t>, i.e. data input files should provide information about the Named Graph or the Context of each statement; this is the fourth element of a statement &lt;s,p,o,c&gt;</w:t>
       </w:r>
       <w:r>
         <w:rPr>
@@ -4550,21 +4526,7 @@
         <w:rPr>
           <w:i/>
         </w:rPr>
-        <w:t xml:space="preserve">What other configurable optimizations are used, e.g. </w:t>
-      </w:r>
-      <w:proofErr w:type="spellStart"/>
-      <w:r>
-        <w:rPr>
-          <w:i/>
-        </w:rPr>
-        <w:t>owl:sameAs</w:t>
-      </w:r>
-      <w:proofErr w:type="spellEnd"/>
-      <w:r>
-        <w:rPr>
-          <w:i/>
-        </w:rPr>
-        <w:t xml:space="preserve"> optimization</w:t>
+        <w:t>What other configurable optimizations are used, e.g. owl:sameAs optimization</w:t>
       </w:r>
       <w:r>
         <w:rPr>
@@ -4680,21 +4642,7 @@
         <w:rPr>
           <w:i/>
         </w:rPr>
-        <w:t>Provide the result of: "</w:t>
-      </w:r>
-      <w:proofErr w:type="spellStart"/>
-      <w:r>
-        <w:rPr>
-          <w:i/>
-        </w:rPr>
-        <w:t>uname</w:t>
-      </w:r>
-      <w:proofErr w:type="spellEnd"/>
-      <w:r>
-        <w:rPr>
-          <w:i/>
-        </w:rPr>
-        <w:t xml:space="preserve"> -a" command for Linux systems or appropriate one for others.</w:t>
+        <w:t>Provide the result of: "uname -a" command for Linux systems or appropriate one for others.</w:t>
       </w:r>
       <w:r>
         <w:rPr>
@@ -4740,21 +4688,7 @@
         <w:rPr>
           <w:i/>
         </w:rPr>
-        <w:t>Provide the result of: "</w:t>
-      </w:r>
-      <w:proofErr w:type="spellStart"/>
-      <w:r>
-        <w:rPr>
-          <w:i/>
-        </w:rPr>
-        <w:t>df</w:t>
-      </w:r>
-      <w:proofErr w:type="spellEnd"/>
-      <w:r>
-        <w:rPr>
-          <w:i/>
-        </w:rPr>
-        <w:t xml:space="preserve"> --print-type"</w:t>
+        <w:t>Provide the result of: "df --print-type"</w:t>
       </w:r>
     </w:p>
     <w:p>
@@ -4792,16 +4726,8 @@
         <w:rPr>
           <w:i/>
         </w:rPr>
-        <w:t xml:space="preserve"> in /proc/</w:t>
-      </w:r>
-      <w:proofErr w:type="spellStart"/>
-      <w:r>
-        <w:rPr>
-          <w:i/>
-        </w:rPr>
-        <w:t>cpuinfo</w:t>
-      </w:r>
-      <w:proofErr w:type="spellEnd"/>
+        <w:t xml:space="preserve"> in /proc/cpuinfo</w:t>
+      </w:r>
     </w:p>
     <w:p>
       <w:pPr>
@@ -4829,16 +4755,8 @@
         <w:rPr>
           <w:i/>
         </w:rPr>
-        <w:t>The count of CPU description entries in /proc/</w:t>
-      </w:r>
-      <w:proofErr w:type="spellStart"/>
-      <w:r>
-        <w:rPr>
-          <w:i/>
-        </w:rPr>
-        <w:t>cpuinfo</w:t>
-      </w:r>
-      <w:proofErr w:type="spellEnd"/>
+        <w:t>The count of CPU description entries in /proc/cpuinfo</w:t>
+      </w:r>
       <w:r>
         <w:rPr>
           <w:i/>
@@ -4855,21 +4773,7 @@
         <w:rPr>
           <w:i/>
         </w:rPr>
-        <w:t xml:space="preserve">se of Intel Xeon processors with </w:t>
-      </w:r>
-      <w:proofErr w:type="spellStart"/>
-      <w:r>
-        <w:rPr>
-          <w:i/>
-        </w:rPr>
-        <w:t>hyperthreading</w:t>
-      </w:r>
-      <w:proofErr w:type="spellEnd"/>
-      <w:r>
-        <w:rPr>
-          <w:i/>
-        </w:rPr>
-        <w:t>, this figure is double the number of the physical cores.</w:t>
+        <w:t>se of Intel Xeon processors with hyperthreading, this figure is double the number of the physical cores.</w:t>
       </w:r>
     </w:p>
     <w:p>
@@ -4898,16 +4802,8 @@
         <w:rPr>
           <w:i/>
         </w:rPr>
-        <w:t>The siblings count in a CPU description in /proc/</w:t>
-      </w:r>
-      <w:proofErr w:type="spellStart"/>
-      <w:r>
-        <w:rPr>
-          <w:i/>
-        </w:rPr>
-        <w:t>spuinfo</w:t>
-      </w:r>
-      <w:proofErr w:type="spellEnd"/>
+        <w:t>The siblings count in a CPU description in /proc/spuinfo</w:t>
+      </w:r>
       <w:r>
         <w:rPr>
           <w:i/>
@@ -4918,21 +4814,7 @@
         <w:rPr>
           <w:i/>
         </w:rPr>
-        <w:t xml:space="preserve">; for instance </w:t>
-      </w:r>
-      <w:proofErr w:type="spellStart"/>
-      <w:r>
-        <w:rPr>
-          <w:i/>
-        </w:rPr>
-        <w:t>vCPUs</w:t>
-      </w:r>
-      <w:proofErr w:type="spellEnd"/>
-      <w:r>
-        <w:rPr>
-          <w:i/>
-        </w:rPr>
-        <w:t xml:space="preserve"> for AWS.</w:t>
+        <w:t>; for instance vCPUs for AWS.</w:t>
       </w:r>
     </w:p>
     <w:p>
@@ -4975,19 +4857,11 @@
         </w:rPr>
         <w:t xml:space="preserve">RAM in </w:t>
       </w:r>
-      <w:proofErr w:type="spellStart"/>
-      <w:r>
-        <w:rPr>
-          <w:i/>
-        </w:rPr>
-        <w:t>MBytes</w:t>
-      </w:r>
-      <w:proofErr w:type="spellEnd"/>
-      <w:r>
-        <w:rPr>
-          <w:i/>
-        </w:rPr>
-        <w:t>.</w:t>
+      <w:r>
+        <w:rPr>
+          <w:i/>
+        </w:rPr>
+        <w:t>MBytes.</w:t>
       </w:r>
     </w:p>
     <w:p>
@@ -5051,23 +4925,7 @@
           <w:i/>
           <w:lang w:val="en-US"/>
         </w:rPr>
-        <w:t>The number of distinct /dev/</w:t>
-      </w:r>
-      <w:proofErr w:type="spellStart"/>
-      <w:r>
-        <w:rPr>
-          <w:i/>
-          <w:lang w:val="en-US"/>
-        </w:rPr>
-        <w:t>sd</w:t>
-      </w:r>
-      <w:proofErr w:type="spellEnd"/>
-      <w:r>
-        <w:rPr>
-          <w:i/>
-          <w:lang w:val="en-US"/>
-        </w:rPr>
-        <w:t>?*, count distinct letters in ?</w:t>
+        <w:t>The number of distinct /dev/sd?*, count distinct letters in ?</w:t>
       </w:r>
       <w:r>
         <w:rPr>
@@ -5169,44 +5027,8 @@
         <w:rPr>
           <w:i/>
         </w:rPr>
-        <w:t>The sum of total space from "</w:t>
-      </w:r>
-      <w:proofErr w:type="spellStart"/>
-      <w:r>
-        <w:rPr>
-          <w:i/>
-        </w:rPr>
-        <w:t>df</w:t>
-      </w:r>
-      <w:proofErr w:type="spellEnd"/>
-      <w:r>
-        <w:rPr>
-          <w:i/>
-        </w:rPr>
-        <w:t xml:space="preserve">" command, excluding </w:t>
-      </w:r>
-      <w:proofErr w:type="spellStart"/>
-      <w:r>
-        <w:rPr>
-          <w:i/>
-        </w:rPr>
-        <w:t>nfs</w:t>
-      </w:r>
-      <w:proofErr w:type="spellEnd"/>
-      <w:r>
-        <w:rPr>
-          <w:i/>
-        </w:rPr>
-        <w:t xml:space="preserve"> mounted file systems and RAM based file systems, e.g. </w:t>
-      </w:r>
-      <w:proofErr w:type="spellStart"/>
-      <w:r>
-        <w:rPr>
-          <w:i/>
-        </w:rPr>
-        <w:t>tmpfs</w:t>
-      </w:r>
-      <w:proofErr w:type="spellEnd"/>
+        <w:t>The sum of total space from "df" command, excluding nfs mounted file systems and RAM based file systems, e.g. tmpfs</w:t>
+      </w:r>
       <w:r>
         <w:rPr>
           <w:i/>
@@ -5244,16 +5066,8 @@
         <w:rPr>
           <w:i/>
         </w:rPr>
-        <w:t>Contents of system configuration file /etc/</w:t>
-      </w:r>
-      <w:proofErr w:type="spellStart"/>
-      <w:r>
-        <w:rPr>
-          <w:i/>
-        </w:rPr>
-        <w:t>sysconf</w:t>
-      </w:r>
-      <w:proofErr w:type="spellEnd"/>
+        <w:t>Contents of system configuration file /etc/sysconf</w:t>
+      </w:r>
     </w:p>
     <w:p>
       <w:pPr>
@@ -5458,21 +5272,12 @@
           <w:lang w:val="en-US"/>
         </w:rPr>
       </w:pPr>
-      <w:proofErr w:type="spellStart"/>
-      <w:r>
-        <w:rPr>
-          <w:i/>
-          <w:lang w:val="en-US"/>
-        </w:rPr>
-        <w:t>test.properties</w:t>
-      </w:r>
-      <w:proofErr w:type="spellEnd"/>
-      <w:r>
-        <w:rPr>
-          <w:i/>
-          <w:lang w:val="en-US"/>
-        </w:rPr>
-        <w:t xml:space="preserve"> - defines the general behavior of the benchmark test driver, number of </w:t>
+      <w:r>
+        <w:rPr>
+          <w:i/>
+          <w:lang w:val="en-US"/>
+        </w:rPr>
+        <w:t xml:space="preserve">test.properties - defines the general behavior of the benchmark test driver, number of </w:t>
       </w:r>
       <w:r>
         <w:rPr>
@@ -5500,21 +5305,12 @@
           <w:i/>
         </w:rPr>
       </w:pPr>
-      <w:proofErr w:type="spellStart"/>
-      <w:r>
-        <w:rPr>
-          <w:i/>
-          <w:lang w:val="en-US"/>
-        </w:rPr>
-        <w:t>definitions.properties</w:t>
-      </w:r>
-      <w:proofErr w:type="spellEnd"/>
-      <w:r>
-        <w:rPr>
-          <w:i/>
-          <w:lang w:val="en-US"/>
-        </w:rPr>
-        <w:t xml:space="preserve"> - defines various allocations related to data generation, execution of query mixes, benchmark behavior, etc. </w:t>
+      <w:r>
+        <w:rPr>
+          <w:i/>
+          <w:lang w:val="en-US"/>
+        </w:rPr>
+        <w:t xml:space="preserve">definitions.properties - defines various allocations related to data generation, execution of query mixes, benchmark behavior, etc. </w:t>
       </w:r>
     </w:p>
     <w:p>
@@ -5928,23 +5724,7 @@
           <w:i/>
           <w:lang w:val="en-US"/>
         </w:rPr>
-        <w:t>(</w:t>
-      </w:r>
-      <w:proofErr w:type="spellStart"/>
-      <w:r>
-        <w:rPr>
-          <w:i/>
-          <w:lang w:val="en-US"/>
-        </w:rPr>
-        <w:t>iq</w:t>
-      </w:r>
-      <w:proofErr w:type="spellEnd"/>
-      <w:r>
-        <w:rPr>
-          <w:i/>
-          <w:lang w:val="en-US"/>
-        </w:rPr>
-        <w:t>/s)</w:t>
+        <w:t>(iq/s)</w:t>
       </w:r>
       <w:r>
         <w:rPr>
@@ -5976,23 +5756,7 @@
           <w:i/>
           <w:lang w:val="en-US"/>
         </w:rPr>
-        <w:t>(</w:t>
-      </w:r>
-      <w:proofErr w:type="spellStart"/>
-      <w:r>
-        <w:rPr>
-          <w:i/>
-          <w:lang w:val="en-US"/>
-        </w:rPr>
-        <w:t>aq</w:t>
-      </w:r>
-      <w:proofErr w:type="spellEnd"/>
-      <w:r>
-        <w:rPr>
-          <w:i/>
-          <w:lang w:val="en-US"/>
-        </w:rPr>
-        <w:t>/h*SF)</w:t>
+        <w:t>(aq/h*SF)</w:t>
       </w:r>
       <w:r>
         <w:rPr>
@@ -6069,37 +5833,12 @@
         </w:rPr>
         <w:t xml:space="preserve"> </w:t>
       </w:r>
-      <w:proofErr w:type="spellStart"/>
-      <w:r>
-        <w:rPr>
-          <w:i/>
-          <w:lang w:val="en-US"/>
-        </w:rPr>
-        <w:t>iq</w:t>
-      </w:r>
-      <w:proofErr w:type="spellEnd"/>
-      <w:r>
-        <w:rPr>
-          <w:i/>
-          <w:lang w:val="en-US"/>
-        </w:rPr>
-        <w:t xml:space="preserve">/s, </w:t>
-      </w:r>
-      <w:proofErr w:type="spellStart"/>
-      <w:r>
-        <w:rPr>
-          <w:i/>
-          <w:lang w:val="en-US"/>
-        </w:rPr>
-        <w:t>aq</w:t>
-      </w:r>
-      <w:proofErr w:type="spellEnd"/>
-      <w:r>
-        <w:rPr>
-          <w:i/>
-          <w:lang w:val="en-US"/>
-        </w:rPr>
-        <w:t>/h, u/s at scale</w:t>
+      <w:r>
+        <w:rPr>
+          <w:i/>
+          <w:lang w:val="en-US"/>
+        </w:rPr>
+        <w:t>iq/s, aq/h, u/s at scale</w:t>
       </w:r>
       <w:r>
         <w:rPr>
@@ -6117,35 +5856,7 @@
         <w:rPr>
           <w:lang w:val="en-US"/>
         </w:rPr>
-        <w:t xml:space="preserve">12.2 </w:t>
-      </w:r>
-      <w:proofErr w:type="spellStart"/>
-      <w:r>
-        <w:rPr>
-          <w:lang w:val="en-US"/>
-        </w:rPr>
-        <w:t>iq</w:t>
-      </w:r>
-      <w:proofErr w:type="spellEnd"/>
-      <w:r>
-        <w:rPr>
-          <w:lang w:val="en-US"/>
-        </w:rPr>
-        <w:t xml:space="preserve">/s, 17.2 </w:t>
-      </w:r>
-      <w:proofErr w:type="spellStart"/>
-      <w:r>
-        <w:rPr>
-          <w:lang w:val="en-US"/>
-        </w:rPr>
-        <w:t>aq</w:t>
-      </w:r>
-      <w:proofErr w:type="spellEnd"/>
-      <w:r>
-        <w:rPr>
-          <w:lang w:val="en-US"/>
-        </w:rPr>
-        <w:t>/h, 70 u/s at 200 million triples (SF 3)</w:t>
+        <w:t>12.2 iq/s, 17.2 aq/h, 70 u/s at 200 million triples (SF 3)</w:t>
       </w:r>
       <w:r>
         <w:rPr>
@@ -6654,6 +6365,44 @@
           <w:lang w:val="en-US"/>
         </w:rPr>
         <w:t>Each such thread runs at the maximum throughput of the SUT, so that the next query is immediately submitted after a test driver thread receives the result of the previous result.</w:t>
+      </w:r>
+    </w:p>
+    <w:p>
+      <w:pPr>
+        <w:pStyle w:val="EUNormal"/>
+        <w:rPr>
+          <w:lang w:val="en-US"/>
+        </w:rPr>
+      </w:pPr>
+      <w:r>
+        <w:rPr>
+          <w:lang w:val="en-US"/>
+        </w:rPr>
+        <w:t>The test sponsor may choose which one of the two interactive query mixes to use for the benchmark run: the one distributed with basic or</w:t>
+      </w:r>
+      <w:r>
+        <w:rPr>
+          <w:lang w:val="en-US"/>
+        </w:rPr>
+        <w:t xml:space="preserve"> the</w:t>
+      </w:r>
+      <w:r>
+        <w:rPr>
+          <w:lang w:val="en-US"/>
+        </w:rPr>
+        <w:t xml:space="preserve"> one distributed with the advanced version of the benchmark test driver. </w:t>
+      </w:r>
+      <w:r>
+        <w:rPr>
+          <w:lang w:val="en-US"/>
+        </w:rPr>
+        <w:t>C</w:t>
+      </w:r>
+      <w:r>
+        <w:rPr>
+          <w:lang w:val="en-US"/>
+        </w:rPr>
+        <w:t>hosen interactive query mix should be disclosed.</w:t>
       </w:r>
     </w:p>
     <w:p>
@@ -6869,6 +6618,56 @@
           <w:lang w:val="en-US"/>
         </w:rPr>
       </w:pPr>
+      <w:r>
+        <w:rPr>
+          <w:lang w:val="en-US"/>
+        </w:rPr>
+        <w:t xml:space="preserve">The test sponsor may choose </w:t>
+      </w:r>
+      <w:r>
+        <w:rPr>
+          <w:lang w:val="en-US"/>
+        </w:rPr>
+        <w:t xml:space="preserve">not </w:t>
+      </w:r>
+      <w:r>
+        <w:rPr>
+          <w:lang w:val="en-US"/>
+        </w:rPr>
+        <w:t xml:space="preserve">to measure the performance of the </w:t>
+      </w:r>
+      <w:r>
+        <w:rPr>
+          <w:lang w:val="en-US"/>
+        </w:rPr>
+        <w:t>analytical</w:t>
+      </w:r>
+      <w:r>
+        <w:rPr>
+          <w:lang w:val="en-US"/>
+        </w:rPr>
+        <w:t xml:space="preserve"> component - that should be </w:t>
+      </w:r>
+      <w:r>
+        <w:rPr>
+          <w:lang w:val="en-US"/>
+        </w:rPr>
+        <w:t>stated</w:t>
+      </w:r>
+      <w:r>
+        <w:rPr>
+          <w:lang w:val="en-US"/>
+        </w:rPr>
+        <w:t xml:space="preserve"> by adding a "N/A" string next to the analytical component metric. </w:t>
+      </w:r>
+    </w:p>
+    <w:p>
+      <w:pPr>
+        <w:pStyle w:val="EUNormal"/>
+        <w:rPr>
+          <w:lang w:val="en-US"/>
+        </w:rPr>
+      </w:pPr>
     </w:p>
     <w:p>
       <w:pPr>
@@ -7232,6 +7031,7 @@
           <w:i/>
           <w:lang w:val="en-US"/>
         </w:rPr>
+        <w:lastRenderedPageBreak/>
         <w:t>1+ floor(log (SF) / log (1.5))</w:t>
       </w:r>
     </w:p>
@@ -7240,6 +7040,7 @@
         <w:pStyle w:val="EUNormal"/>
         <w:jc w:val="center"/>
         <w:rPr>
+          <w:i/>
           <w:lang w:val="en-US"/>
         </w:rPr>
       </w:pPr>
@@ -7293,6 +7094,50 @@
         </w:rPr>
         <w:t>criterion.</w:t>
       </w:r>
+      <w:r>
+        <w:rPr>
+          <w:lang w:val="en-US"/>
+        </w:rPr>
+        <w:t xml:space="preserve"> </w:t>
+      </w:r>
+    </w:p>
+    <w:p>
+      <w:pPr>
+        <w:pStyle w:val="EUNormal"/>
+        <w:rPr>
+          <w:lang w:val="en-US"/>
+        </w:rPr>
+      </w:pPr>
+      <w:r>
+        <w:rPr>
+          <w:lang w:val="en-US"/>
+        </w:rPr>
+        <w:t>If no analytical query mixes are to be executed during the benchmark run, then the minimum time duration of measurement window is defined by same rules</w:t>
+      </w:r>
+      <w:r>
+        <w:rPr>
+          <w:lang w:val="en-US"/>
+        </w:rPr>
+        <w:t xml:space="preserve"> as</w:t>
+      </w:r>
+      <w:r>
+        <w:rPr>
+          <w:lang w:val="en-US"/>
+        </w:rPr>
+        <w:t xml:space="preserve"> described in this </w:t>
+      </w:r>
+      <w:r>
+        <w:rPr>
+          <w:lang w:val="en-US"/>
+        </w:rPr>
+        <w:t>section</w:t>
+      </w:r>
+      <w:r>
+        <w:rPr>
+          <w:lang w:val="en-US"/>
+        </w:rPr>
+        <w:t>.</w:t>
+      </w:r>
     </w:p>
     <w:p>
       <w:pPr>
@@ -7331,37 +7176,12 @@
         </w:rPr>
         <w:t xml:space="preserve">In addition to the primary metric of </w:t>
       </w:r>
-      <w:proofErr w:type="spellStart"/>
-      <w:r>
-        <w:rPr>
-          <w:i/>
-          <w:lang w:val="en-US"/>
-        </w:rPr>
-        <w:t>iq</w:t>
-      </w:r>
-      <w:proofErr w:type="spellEnd"/>
-      <w:r>
-        <w:rPr>
-          <w:i/>
-          <w:lang w:val="en-US"/>
-        </w:rPr>
-        <w:t xml:space="preserve">/s, </w:t>
-      </w:r>
-      <w:proofErr w:type="spellStart"/>
-      <w:r>
-        <w:rPr>
-          <w:i/>
-          <w:lang w:val="en-US"/>
-        </w:rPr>
-        <w:t>aq</w:t>
-      </w:r>
-      <w:proofErr w:type="spellEnd"/>
-      <w:r>
-        <w:rPr>
-          <w:i/>
-          <w:lang w:val="en-US"/>
-        </w:rPr>
-        <w:t>/h * SF, u/s</w:t>
+      <w:r>
+        <w:rPr>
+          <w:i/>
+          <w:lang w:val="en-US"/>
+        </w:rPr>
+        <w:t>iq/s, aq/h * SF, u/s</w:t>
       </w:r>
       <w:r>
         <w:rPr>
@@ -8497,7 +8317,7 @@
       <w:rPr>
         <w:noProof/>
       </w:rPr>
-      <w:t>2</w:t>
+      <w:t>13</w:t>
     </w:r>
     <w:r>
       <w:rPr>
@@ -11671,7 +11491,7 @@
 </file>
 
 <file path=customXml/itemProps1.xml><?xml version="1.0" encoding="utf-8"?>
-<ds:datastoreItem xmlns:ds="http://schemas.openxmlformats.org/officeDocument/2006/customXml" ds:itemID="{A7C35F2C-BA81-497F-B044-168D9215E551}">
+<ds:datastoreItem xmlns:ds="http://schemas.openxmlformats.org/officeDocument/2006/customXml" ds:itemID="{DA573716-8AC7-4500-A724-670C8C87A1B1}">
   <ds:schemaRefs>
     <ds:schemaRef ds:uri="http://schemas.openxmlformats.org/officeDocument/2006/bibliography"/>
   </ds:schemaRefs>

</xml_diff>